<commit_message>
ALL recipies added to the dataBase
</commit_message>
<xml_diff>
--- a/MainProjectDocuments/Recipes_docs/4Papas.docx
+++ b/MainProjectDocuments/Recipes_docs/4Papas.docx
@@ -22,7 +22,7 @@
       <w:r>
         <w:rPr>
           <w:noProof/>
-          <w:lang w:eastAsia="es-MX"/>
+          <w:lang w:val="en-GB" w:eastAsia="en-GB"/>
         </w:rPr>
         <w:drawing>
           <wp:inline distT="0" distB="0" distL="0" distR="0" wp14:anchorId="0D2F764A" wp14:editId="70D9BA1D">
@@ -540,14 +540,7 @@
                       <w:rFonts w:ascii="Arial" w:hAnsi="Arial" w:cs="Arial"/>
                       <w:lang w:val="es-MX"/>
                     </w:rPr>
-                    <w:t>50</w:t>
-                  </w:r>
-                  <w:r>
-                    <w:rPr>
-                      <w:rFonts w:ascii="Arial" w:hAnsi="Arial" w:cs="Arial"/>
-                      <w:lang w:val="es-MX"/>
-                    </w:rPr>
-                    <w:t xml:space="preserve"> min</w:t>
+                    <w:t>50 min</w:t>
                   </w:r>
                 </w:p>
               </w:tc>
@@ -572,14 +565,7 @@
                       <w:rFonts w:ascii="Arial" w:hAnsi="Arial" w:cs="Arial"/>
                       <w:lang w:val="es-MX"/>
                     </w:rPr>
-                    <w:t>1 h    20</w:t>
-                  </w:r>
-                  <w:r>
-                    <w:rPr>
-                      <w:rFonts w:ascii="Arial" w:hAnsi="Arial" w:cs="Arial"/>
-                      <w:lang w:val="es-MX"/>
-                    </w:rPr>
-                    <w:t xml:space="preserve"> min</w:t>
+                    <w:t>1 h    20 min</w:t>
                   </w:r>
                 </w:p>
               </w:tc>
@@ -857,14 +843,13 @@
               </w:rPr>
               <w:t>Pimienta</w:t>
             </w:r>
-          </w:p>
-          <w:p>
-            <w:pPr>
-              <w:rPr>
-                <w:rFonts w:ascii="Arial" w:hAnsi="Arial" w:cs="Arial"/>
-                <w:lang w:val="es-MX"/>
-              </w:rPr>
-            </w:pPr>
+            <w:r>
+              <w:rPr>
+                <w:rFonts w:ascii="Arial" w:hAnsi="Arial" w:cs="Arial"/>
+                <w:lang w:val="es-MX"/>
+              </w:rPr>
+              <w:t xml:space="preserve"> y </w:t>
+            </w:r>
             <w:r>
               <w:rPr>
                 <w:rFonts w:ascii="Arial" w:hAnsi="Arial" w:cs="Arial"/>
@@ -1087,14 +1072,7 @@
                 <w:rFonts w:ascii="Arial" w:hAnsi="Arial" w:cs="Arial"/>
                 <w:lang w:val="es-MX"/>
               </w:rPr>
-              <w:t xml:space="preserve"> 45</w:t>
-            </w:r>
-            <w:r>
-              <w:rPr>
-                <w:rFonts w:ascii="Arial" w:hAnsi="Arial" w:cs="Arial"/>
-                <w:lang w:val="es-MX"/>
-              </w:rPr>
-              <w:t>0</w:t>
+              <w:t xml:space="preserve"> 450</w:t>
             </w:r>
             <w:r>
               <w:rPr>
@@ -1372,14 +1350,7 @@
                       <w:rFonts w:ascii="Arial" w:hAnsi="Arial" w:cs="Arial"/>
                       <w:lang w:val="es-MX"/>
                     </w:rPr>
-                    <w:t>25</w:t>
-                  </w:r>
-                  <w:r>
-                    <w:rPr>
-                      <w:rFonts w:ascii="Arial" w:hAnsi="Arial" w:cs="Arial"/>
-                      <w:lang w:val="es-MX"/>
-                    </w:rPr>
-                    <w:t xml:space="preserve"> min</w:t>
+                    <w:t>25 min</w:t>
                   </w:r>
                 </w:p>
               </w:tc>
@@ -1750,14 +1721,13 @@
               </w:rPr>
               <w:t>Pimienta</w:t>
             </w:r>
-          </w:p>
-          <w:p>
-            <w:pPr>
-              <w:rPr>
-                <w:rFonts w:ascii="Arial" w:hAnsi="Arial" w:cs="Arial"/>
-                <w:lang w:val="es-MX"/>
-              </w:rPr>
-            </w:pPr>
+            <w:r>
+              <w:rPr>
+                <w:rFonts w:ascii="Arial" w:hAnsi="Arial" w:cs="Arial"/>
+                <w:lang w:val="es-MX"/>
+              </w:rPr>
+              <w:t xml:space="preserve"> y </w:t>
+            </w:r>
             <w:r>
               <w:rPr>
                 <w:rFonts w:ascii="Arial" w:hAnsi="Arial" w:cs="Arial"/>
@@ -1939,14 +1909,7 @@
                 <w:rFonts w:ascii="Arial" w:hAnsi="Arial" w:cs="Arial"/>
                 <w:lang w:val="es-MX"/>
               </w:rPr>
-              <w:t>Bak</w:t>
-            </w:r>
-            <w:r>
-              <w:rPr>
-                <w:rFonts w:ascii="Arial" w:hAnsi="Arial" w:cs="Arial"/>
-                <w:lang w:val="es-MX"/>
-              </w:rPr>
-              <w:t>e</w:t>
+              <w:t>Bake</w:t>
             </w:r>
             <w:proofErr w:type="spellEnd"/>
           </w:p>
@@ -2270,14 +2233,7 @@
                       <w:rFonts w:ascii="Arial" w:hAnsi="Arial" w:cs="Arial"/>
                       <w:lang w:val="es-MX"/>
                     </w:rPr>
-                    <w:t>1 h 10</w:t>
-                  </w:r>
-                  <w:r>
-                    <w:rPr>
-                      <w:rFonts w:ascii="Arial" w:hAnsi="Arial" w:cs="Arial"/>
-                      <w:lang w:val="es-MX"/>
-                    </w:rPr>
-                    <w:t xml:space="preserve"> min</w:t>
+                    <w:t>1 h 10 min</w:t>
                   </w:r>
                 </w:p>
               </w:tc>
@@ -2324,14 +2280,7 @@
                       <w:rFonts w:ascii="Arial" w:hAnsi="Arial" w:cs="Arial"/>
                       <w:lang w:val="es-MX"/>
                     </w:rPr>
-                    <w:t>1 h 25</w:t>
-                  </w:r>
-                  <w:r>
-                    <w:rPr>
-                      <w:rFonts w:ascii="Arial" w:hAnsi="Arial" w:cs="Arial"/>
-                      <w:lang w:val="es-MX"/>
-                    </w:rPr>
-                    <w:t xml:space="preserve"> min</w:t>
+                    <w:t>1 h 25 min</w:t>
                   </w:r>
                 </w:p>
               </w:tc>
@@ -2669,14 +2618,13 @@
               </w:rPr>
               <w:t>Pimienta</w:t>
             </w:r>
-          </w:p>
-          <w:p>
-            <w:pPr>
-              <w:rPr>
-                <w:rFonts w:ascii="Arial" w:hAnsi="Arial" w:cs="Arial"/>
-                <w:lang w:val="es-MX"/>
-              </w:rPr>
-            </w:pPr>
+            <w:r>
+              <w:rPr>
+                <w:rFonts w:ascii="Arial" w:hAnsi="Arial" w:cs="Arial"/>
+                <w:lang w:val="es-MX"/>
+              </w:rPr>
+              <w:t xml:space="preserve"> y </w:t>
+            </w:r>
             <w:r>
               <w:rPr>
                 <w:rFonts w:ascii="Arial" w:hAnsi="Arial" w:cs="Arial"/>
@@ -2734,37 +2682,34 @@
                 <w:lang w:val="es-MX"/>
               </w:rPr>
             </w:pPr>
-            <w:r>
-              <w:rPr>
-                <w:rFonts w:ascii="Arial" w:hAnsi="Arial" w:cs="Arial"/>
-                <w:lang w:val="es-MX"/>
-              </w:rPr>
-              <w:t xml:space="preserve">Con ayuda de una mandolina, rebanar finamente las papas. Untar con ajo el refractario de vidrio. Calentar la crema, leche y nuez moscada hasta que se formen burbujas en los bordes. Sazonar con sal y pimienta. Colocar en </w:t>
-            </w:r>
-            <w:proofErr w:type="gramStart"/>
-            <w:r>
-              <w:rPr>
-                <w:rFonts w:ascii="Arial" w:hAnsi="Arial" w:cs="Arial"/>
-                <w:lang w:val="es-MX"/>
-              </w:rPr>
-              <w:t>el refractario capas consecutivas</w:t>
-            </w:r>
-            <w:proofErr w:type="gramEnd"/>
-            <w:r>
-              <w:rPr>
-                <w:rFonts w:ascii="Arial" w:hAnsi="Arial" w:cs="Arial"/>
-                <w:lang w:val="es-MX"/>
-              </w:rPr>
-              <w:t xml:space="preserve"> de papas y la mezcla de crema, cubriendo al final con el queso rallado. Hornear</w:t>
-            </w:r>
+            <w:bookmarkStart w:id="0" w:name="_GoBack"/>
+            <w:r>
+              <w:rPr>
+                <w:rFonts w:ascii="Arial" w:hAnsi="Arial" w:cs="Arial"/>
+                <w:lang w:val="es-MX"/>
+              </w:rPr>
+              <w:t>Con ayuda de una mandolina, rebanar finamente las papas. Untar con ajo el refractario de vidrio. Calentar la crema, leche y nuez moscada hasta que se formen burbujas en los bordes. Sazonar con sal y pimienta. Colocar en el refractario</w:t>
+            </w:r>
+            <w:r>
+              <w:rPr>
+                <w:rFonts w:ascii="Arial" w:hAnsi="Arial" w:cs="Arial"/>
+                <w:lang w:val="es-MX"/>
+              </w:rPr>
+              <w:t>,</w:t>
+            </w:r>
+            <w:r>
+              <w:rPr>
+                <w:rFonts w:ascii="Arial" w:hAnsi="Arial" w:cs="Arial"/>
+                <w:lang w:val="es-MX"/>
+              </w:rPr>
+              <w:t xml:space="preserve"> capas consecutivas de papas y la mezcla de crema, cubriendo al final con el queso rallado. Hornear</w:t>
+            </w:r>
+            <w:bookmarkEnd w:id="0"/>
           </w:p>
         </w:tc>
       </w:tr>
     </w:tbl>
-    <w:p>
-      <w:bookmarkStart w:id="0" w:name="_GoBack"/>
-      <w:bookmarkEnd w:id="0"/>
-    </w:p>
+    <w:p/>
     <w:p/>
     <w:p/>
     <w:p/>

</xml_diff>